<commit_message>
test de modification sur un document Word
</commit_message>
<xml_diff>
--- a/doc/test.docx
+++ b/doc/test.docx
@@ -1,6 +1,6 @@
 
 <file path=word/document.xml><?xml version="1.0" encoding="utf-8"?>
-<w:document xmlns:wpc="http://schemas.microsoft.com/office/word/2010/wordprocessingCanvas" xmlns:mc="http://schemas.openxmlformats.org/markup-compatibility/2006" xmlns:o="urn:schemas-microsoft-com:office:office" xmlns:r="http://schemas.openxmlformats.org/officeDocument/2006/relationships" xmlns:m="http://schemas.openxmlformats.org/officeDocument/2006/math" xmlns:v="urn:schemas-microsoft-com:vml" xmlns:wp14="http://schemas.microsoft.com/office/word/2010/wordprocessingDrawing" xmlns:wp="http://schemas.openxmlformats.org/drawingml/2006/wordprocessingDrawing" xmlns:w="http://schemas.openxmlformats.org/wordprocessingml/2006/main" xmlns:w14="http://schemas.microsoft.com/office/word/2010/wordml" xmlns:w10="urn:schemas-microsoft-com:office:word" xmlns:w15="http://schemas.microsoft.com/office/word/2012/wordml" xmlns:wpg="http://schemas.microsoft.com/office/word/2010/wordprocessingGroup" xmlns:wpi="http://schemas.microsoft.com/office/word/2010/wordprocessingInk" xmlns:wne="http://schemas.microsoft.com/office/word/2006/wordml" xmlns:wps="http://schemas.microsoft.com/office/word/2010/wordprocessingShape" mc:Ignorable="w14 w15 wp14">
+<w:document xmlns:ve="http://schemas.openxmlformats.org/markup-compatibility/2006" xmlns:o="urn:schemas-microsoft-com:office:office" xmlns:r="http://schemas.openxmlformats.org/officeDocument/2006/relationships" xmlns:m="http://schemas.openxmlformats.org/officeDocument/2006/math" xmlns:v="urn:schemas-microsoft-com:vml" xmlns:wp="http://schemas.openxmlformats.org/drawingml/2006/wordprocessingDrawing" xmlns:w10="urn:schemas-microsoft-com:office:word" xmlns:w="http://schemas.openxmlformats.org/wordprocessingml/2006/main" xmlns:wne="http://schemas.microsoft.com/office/word/2006/wordml">
   <w:background w:color="FFFFFF"/>
   <w:body>
     <w:p>
@@ -11,162 +11,182 @@
       </w:pPr>
       <w:bookmarkStart w:id="0" w:name="_GoBack"/>
       <w:bookmarkEnd w:id="0"/>
+      <w:r>
+        <w:rPr>
+          <w:lang w:val="fr-FR"/>
+        </w:rPr>
+        <w:t>ceci est un test</w:t>
+      </w:r>
     </w:p>
     <w:sectPr>
       <w:pgSz w:w="11906" w:h="16838"/>
       <w:pgMar w:top="1440" w:right="1800" w:bottom="1440" w:left="1800" w:header="851" w:footer="992" w:gutter="0"/>
-      <w:cols w:space="720" w:num="1"/>
-      <w:docGrid w:type="lines" w:linePitch="312" w:charSpace="0"/>
+      <w:cols w:space="720"/>
+      <w:docGrid w:type="lines" w:linePitch="312"/>
     </w:sectPr>
   </w:body>
 </w:document>
 </file>
 
 <file path=word/styles.xml><?xml version="1.0" encoding="utf-8"?>
-<w:styles xmlns:mc="http://schemas.openxmlformats.org/markup-compatibility/2006" xmlns:o="urn:schemas-microsoft-com:office:office" xmlns:r="http://schemas.openxmlformats.org/officeDocument/2006/relationships" xmlns:m="http://schemas.openxmlformats.org/officeDocument/2006/math" xmlns:v="urn:schemas-microsoft-com:vml" xmlns:w="http://schemas.openxmlformats.org/wordprocessingml/2006/main" xmlns:w14="http://schemas.microsoft.com/office/word/2010/wordml" xmlns:w10="urn:schemas-microsoft-com:office:word" xmlns:sl="http://schemas.openxmlformats.org/schemaLibrary/2006/main" mc:Ignorable="w14">
+<w:styles xmlns:r="http://schemas.openxmlformats.org/officeDocument/2006/relationships" xmlns:w="http://schemas.openxmlformats.org/wordprocessingml/2006/main">
   <w:docDefaults>
     <w:rPrDefault>
       <w:rPr>
-        <w:rFonts w:ascii="Calibri" w:hAnsi="Calibri" w:eastAsia="SimSun" w:cs="Times New Roman"/>
+        <w:rFonts w:ascii="Calibri" w:eastAsia="SimSun" w:hAnsi="Calibri" w:cs="Times New Roman"/>
+        <w:lang w:val="fr-FR" w:eastAsia="fr-FR" w:bidi="ar-SA"/>
       </w:rPr>
     </w:rPrDefault>
+    <w:pPrDefault>
+      <w:pPr>
+        <w:spacing w:after="200" w:line="276" w:lineRule="auto"/>
+      </w:pPr>
+    </w:pPrDefault>
   </w:docDefaults>
-  <w:latentStyles w:count="260" w:defQFormat="0" w:defUnhideWhenUsed="1" w:defSemiHidden="1" w:defUIPriority="99" w:defLockedState="0">
-    <w:lsdException w:qFormat="1" w:unhideWhenUsed="0" w:uiPriority="0" w:semiHidden="0" w:name="Normal"/>
-    <w:lsdException w:qFormat="1" w:unhideWhenUsed="0" w:uiPriority="0" w:semiHidden="0" w:name="heading 1"/>
-    <w:lsdException w:qFormat="1" w:uiPriority="0" w:name="heading 2"/>
-    <w:lsdException w:qFormat="1" w:uiPriority="0" w:name="heading 3"/>
-    <w:lsdException w:qFormat="1" w:uiPriority="0" w:name="heading 4"/>
-    <w:lsdException w:qFormat="1" w:uiPriority="0" w:name="heading 5"/>
-    <w:lsdException w:qFormat="1" w:uiPriority="0" w:name="heading 6"/>
-    <w:lsdException w:qFormat="1" w:uiPriority="0" w:name="heading 7"/>
-    <w:lsdException w:qFormat="1" w:uiPriority="0" w:name="heading 8"/>
-    <w:lsdException w:qFormat="1" w:uiPriority="0" w:name="heading 9"/>
-    <w:lsdException w:unhideWhenUsed="0" w:uiPriority="0" w:semiHidden="0" w:name="index 1"/>
-    <w:lsdException w:unhideWhenUsed="0" w:uiPriority="0" w:semiHidden="0" w:name="index 2"/>
-    <w:lsdException w:unhideWhenUsed="0" w:uiPriority="0" w:semiHidden="0" w:name="index 3"/>
-    <w:lsdException w:unhideWhenUsed="0" w:uiPriority="0" w:semiHidden="0" w:name="index 4"/>
-    <w:lsdException w:unhideWhenUsed="0" w:uiPriority="0" w:semiHidden="0" w:name="index 5"/>
-    <w:lsdException w:unhideWhenUsed="0" w:uiPriority="0" w:semiHidden="0" w:name="index 6"/>
-    <w:lsdException w:unhideWhenUsed="0" w:uiPriority="0" w:semiHidden="0" w:name="index 7"/>
-    <w:lsdException w:unhideWhenUsed="0" w:uiPriority="0" w:semiHidden="0" w:name="index 8"/>
-    <w:lsdException w:unhideWhenUsed="0" w:uiPriority="0" w:semiHidden="0" w:name="index 9"/>
-    <w:lsdException w:unhideWhenUsed="0" w:uiPriority="0" w:semiHidden="0" w:name="toc 1"/>
-    <w:lsdException w:unhideWhenUsed="0" w:uiPriority="0" w:semiHidden="0" w:name="toc 2"/>
-    <w:lsdException w:unhideWhenUsed="0" w:uiPriority="0" w:semiHidden="0" w:name="toc 3"/>
-    <w:lsdException w:unhideWhenUsed="0" w:uiPriority="0" w:semiHidden="0" w:name="toc 4"/>
-    <w:lsdException w:unhideWhenUsed="0" w:uiPriority="0" w:semiHidden="0" w:name="toc 5"/>
-    <w:lsdException w:unhideWhenUsed="0" w:uiPriority="0" w:semiHidden="0" w:name="toc 6"/>
-    <w:lsdException w:unhideWhenUsed="0" w:uiPriority="0" w:semiHidden="0" w:name="toc 7"/>
-    <w:lsdException w:unhideWhenUsed="0" w:uiPriority="0" w:semiHidden="0" w:name="toc 8"/>
-    <w:lsdException w:unhideWhenUsed="0" w:uiPriority="0" w:semiHidden="0" w:name="toc 9"/>
-    <w:lsdException w:unhideWhenUsed="0" w:uiPriority="0" w:semiHidden="0" w:name="Normal Indent"/>
-    <w:lsdException w:unhideWhenUsed="0" w:uiPriority="0" w:semiHidden="0" w:name="footnote text"/>
-    <w:lsdException w:unhideWhenUsed="0" w:uiPriority="0" w:semiHidden="0" w:name="annotation text"/>
-    <w:lsdException w:unhideWhenUsed="0" w:uiPriority="0" w:semiHidden="0" w:name="header"/>
-    <w:lsdException w:unhideWhenUsed="0" w:uiPriority="0" w:semiHidden="0" w:name="footer"/>
-    <w:lsdException w:unhideWhenUsed="0" w:uiPriority="0" w:semiHidden="0" w:name="index heading"/>
-    <w:lsdException w:qFormat="1" w:uiPriority="0" w:name="caption"/>
-    <w:lsdException w:unhideWhenUsed="0" w:uiPriority="0" w:semiHidden="0" w:name="table of figures"/>
-    <w:lsdException w:unhideWhenUsed="0" w:uiPriority="0" w:semiHidden="0" w:name="envelope address"/>
-    <w:lsdException w:unhideWhenUsed="0" w:uiPriority="0" w:semiHidden="0" w:name="envelope return"/>
-    <w:lsdException w:unhideWhenUsed="0" w:uiPriority="0" w:semiHidden="0" w:name="footnote reference"/>
-    <w:lsdException w:unhideWhenUsed="0" w:uiPriority="0" w:semiHidden="0" w:name="annotation reference"/>
-    <w:lsdException w:unhideWhenUsed="0" w:uiPriority="0" w:semiHidden="0" w:name="line number"/>
-    <w:lsdException w:unhideWhenUsed="0" w:uiPriority="0" w:semiHidden="0" w:name="page number"/>
-    <w:lsdException w:unhideWhenUsed="0" w:uiPriority="0" w:semiHidden="0" w:name="endnote reference"/>
-    <w:lsdException w:unhideWhenUsed="0" w:uiPriority="0" w:semiHidden="0" w:name="endnote text"/>
-    <w:lsdException w:unhideWhenUsed="0" w:uiPriority="0" w:semiHidden="0" w:name="table of authorities"/>
-    <w:lsdException w:unhideWhenUsed="0" w:uiPriority="0" w:semiHidden="0" w:name="macro"/>
-    <w:lsdException w:unhideWhenUsed="0" w:uiPriority="0" w:semiHidden="0" w:name="toa heading"/>
-    <w:lsdException w:unhideWhenUsed="0" w:uiPriority="0" w:semiHidden="0" w:name="List"/>
-    <w:lsdException w:unhideWhenUsed="0" w:uiPriority="0" w:semiHidden="0" w:name="List Bullet"/>
-    <w:lsdException w:unhideWhenUsed="0" w:uiPriority="0" w:semiHidden="0" w:name="List Number"/>
-    <w:lsdException w:unhideWhenUsed="0" w:uiPriority="0" w:semiHidden="0" w:name="List 2"/>
-    <w:lsdException w:unhideWhenUsed="0" w:uiPriority="0" w:semiHidden="0" w:name="List 3"/>
-    <w:lsdException w:unhideWhenUsed="0" w:uiPriority="0" w:semiHidden="0" w:name="List 4"/>
-    <w:lsdException w:unhideWhenUsed="0" w:uiPriority="0" w:semiHidden="0" w:name="List 5"/>
-    <w:lsdException w:unhideWhenUsed="0" w:uiPriority="0" w:semiHidden="0" w:name="List Bullet 2"/>
-    <w:lsdException w:unhideWhenUsed="0" w:uiPriority="0" w:semiHidden="0" w:name="List Bullet 3"/>
-    <w:lsdException w:unhideWhenUsed="0" w:uiPriority="0" w:semiHidden="0" w:name="List Bullet 4"/>
-    <w:lsdException w:unhideWhenUsed="0" w:uiPriority="0" w:semiHidden="0" w:name="List Bullet 5"/>
-    <w:lsdException w:unhideWhenUsed="0" w:uiPriority="0" w:semiHidden="0" w:name="List Number 2"/>
-    <w:lsdException w:unhideWhenUsed="0" w:uiPriority="0" w:semiHidden="0" w:name="List Number 3"/>
-    <w:lsdException w:unhideWhenUsed="0" w:uiPriority="0" w:semiHidden="0" w:name="List Number 4"/>
-    <w:lsdException w:unhideWhenUsed="0" w:uiPriority="0" w:semiHidden="0" w:name="List Number 5"/>
-    <w:lsdException w:qFormat="1" w:unhideWhenUsed="0" w:uiPriority="0" w:semiHidden="0" w:name="Title"/>
-    <w:lsdException w:unhideWhenUsed="0" w:uiPriority="0" w:semiHidden="0" w:name="Closing"/>
-    <w:lsdException w:unhideWhenUsed="0" w:uiPriority="0" w:semiHidden="0" w:name="Signature"/>
-    <w:lsdException w:unhideWhenUsed="0" w:uiPriority="0" w:name="Default Paragraph Font"/>
-    <w:lsdException w:unhideWhenUsed="0" w:uiPriority="0" w:semiHidden="0" w:name="Body Text"/>
-    <w:lsdException w:unhideWhenUsed="0" w:uiPriority="0" w:semiHidden="0" w:name="Body Text Indent"/>
-    <w:lsdException w:unhideWhenUsed="0" w:uiPriority="0" w:semiHidden="0" w:name="List Continue"/>
-    <w:lsdException w:unhideWhenUsed="0" w:uiPriority="0" w:semiHidden="0" w:name="List Continue 2"/>
-    <w:lsdException w:unhideWhenUsed="0" w:uiPriority="0" w:semiHidden="0" w:name="List Continue 3"/>
-    <w:lsdException w:unhideWhenUsed="0" w:uiPriority="0" w:semiHidden="0" w:name="List Continue 4"/>
-    <w:lsdException w:unhideWhenUsed="0" w:uiPriority="0" w:semiHidden="0" w:name="List Continue 5"/>
-    <w:lsdException w:unhideWhenUsed="0" w:uiPriority="0" w:semiHidden="0" w:name="Message Header"/>
-    <w:lsdException w:qFormat="1" w:unhideWhenUsed="0" w:uiPriority="0" w:semiHidden="0" w:name="Subtitle"/>
-    <w:lsdException w:unhideWhenUsed="0" w:uiPriority="0" w:semiHidden="0" w:name="Salutation"/>
-    <w:lsdException w:unhideWhenUsed="0" w:uiPriority="0" w:semiHidden="0" w:name="Date"/>
-    <w:lsdException w:unhideWhenUsed="0" w:uiPriority="0" w:semiHidden="0" w:name="Body Text First Indent"/>
-    <w:lsdException w:unhideWhenUsed="0" w:uiPriority="0" w:semiHidden="0" w:name="Body Text First Indent 2"/>
-    <w:lsdException w:unhideWhenUsed="0" w:uiPriority="0" w:semiHidden="0" w:name="Note Heading"/>
-    <w:lsdException w:unhideWhenUsed="0" w:uiPriority="0" w:semiHidden="0" w:name="Body Text 2"/>
-    <w:lsdException w:unhideWhenUsed="0" w:uiPriority="0" w:semiHidden="0" w:name="Body Text 3"/>
-    <w:lsdException w:unhideWhenUsed="0" w:uiPriority="0" w:semiHidden="0" w:name="Body Text Indent 2"/>
-    <w:lsdException w:unhideWhenUsed="0" w:uiPriority="0" w:semiHidden="0" w:name="Body Text Indent 3"/>
-    <w:lsdException w:unhideWhenUsed="0" w:uiPriority="0" w:semiHidden="0" w:name="Block Text"/>
-    <w:lsdException w:unhideWhenUsed="0" w:uiPriority="0" w:semiHidden="0" w:name="Hyperlink"/>
-    <w:lsdException w:unhideWhenUsed="0" w:uiPriority="0" w:semiHidden="0" w:name="FollowedHyperlink"/>
-    <w:lsdException w:qFormat="1" w:unhideWhenUsed="0" w:uiPriority="0" w:semiHidden="0" w:name="Strong"/>
-    <w:lsdException w:qFormat="1" w:unhideWhenUsed="0" w:uiPriority="0" w:semiHidden="0" w:name="Emphasis"/>
-    <w:lsdException w:unhideWhenUsed="0" w:uiPriority="0" w:semiHidden="0" w:name="Document Map"/>
-    <w:lsdException w:unhideWhenUsed="0" w:uiPriority="0" w:semiHidden="0" w:name="Plain Text"/>
-    <w:lsdException w:unhideWhenUsed="0" w:uiPriority="0" w:semiHidden="0" w:name="E-mail Signature"/>
-    <w:lsdException w:unhideWhenUsed="0" w:uiPriority="0" w:semiHidden="0" w:name="Normal (Web)"/>
-    <w:lsdException w:unhideWhenUsed="0" w:uiPriority="0" w:semiHidden="0" w:name="HTML Acronym"/>
-    <w:lsdException w:unhideWhenUsed="0" w:uiPriority="0" w:semiHidden="0" w:name="HTML Address"/>
-    <w:lsdException w:unhideWhenUsed="0" w:uiPriority="0" w:semiHidden="0" w:name="HTML Cite"/>
-    <w:lsdException w:unhideWhenUsed="0" w:uiPriority="0" w:semiHidden="0" w:name="HTML Code"/>
-    <w:lsdException w:unhideWhenUsed="0" w:uiPriority="0" w:semiHidden="0" w:name="HTML Definition"/>
-    <w:lsdException w:unhideWhenUsed="0" w:uiPriority="0" w:semiHidden="0" w:name="HTML Keyboard"/>
-    <w:lsdException w:unhideWhenUsed="0" w:uiPriority="0" w:semiHidden="0" w:name="HTML Preformatted"/>
-    <w:lsdException w:unhideWhenUsed="0" w:uiPriority="0" w:semiHidden="0" w:name="HTML Sample"/>
-    <w:lsdException w:unhideWhenUsed="0" w:uiPriority="0" w:semiHidden="0" w:name="HTML Typewriter"/>
-    <w:lsdException w:unhideWhenUsed="0" w:uiPriority="0" w:semiHidden="0" w:name="HTML Variable"/>
-    <w:lsdException w:unhideWhenUsed="0" w:uiPriority="0" w:name="Normal Table"/>
-    <w:lsdException w:unhideWhenUsed="0" w:uiPriority="0" w:semiHidden="0" w:name="annotation subject"/>
-    <w:lsdException w:unhideWhenUsed="0" w:uiPriority="0" w:semiHidden="0" w:name="Balloon Text"/>
+  <w:latentStyles w:defLockedState="0" w:defUIPriority="99" w:defSemiHidden="1" w:defUnhideWhenUsed="1" w:defQFormat="0" w:count="267">
+    <w:lsdException w:name="Normal" w:semiHidden="0" w:uiPriority="0" w:unhideWhenUsed="0" w:qFormat="1"/>
+    <w:lsdException w:name="heading 1" w:semiHidden="0" w:uiPriority="0" w:unhideWhenUsed="0" w:qFormat="1"/>
+    <w:lsdException w:name="heading 2" w:uiPriority="0" w:qFormat="1"/>
+    <w:lsdException w:name="heading 3" w:uiPriority="0" w:qFormat="1"/>
+    <w:lsdException w:name="heading 4" w:uiPriority="0" w:qFormat="1"/>
+    <w:lsdException w:name="heading 5" w:uiPriority="0" w:qFormat="1"/>
+    <w:lsdException w:name="heading 6" w:uiPriority="0" w:qFormat="1"/>
+    <w:lsdException w:name="heading 7" w:uiPriority="0" w:qFormat="1"/>
+    <w:lsdException w:name="heading 8" w:uiPriority="0" w:qFormat="1"/>
+    <w:lsdException w:name="heading 9" w:uiPriority="0" w:qFormat="1"/>
+    <w:lsdException w:name="index 1" w:semiHidden="0" w:uiPriority="0" w:unhideWhenUsed="0"/>
+    <w:lsdException w:name="index 2" w:semiHidden="0" w:uiPriority="0" w:unhideWhenUsed="0"/>
+    <w:lsdException w:name="index 3" w:semiHidden="0" w:uiPriority="0" w:unhideWhenUsed="0"/>
+    <w:lsdException w:name="index 4" w:semiHidden="0" w:uiPriority="0" w:unhideWhenUsed="0"/>
+    <w:lsdException w:name="index 5" w:semiHidden="0" w:uiPriority="0" w:unhideWhenUsed="0"/>
+    <w:lsdException w:name="index 6" w:semiHidden="0" w:uiPriority="0" w:unhideWhenUsed="0"/>
+    <w:lsdException w:name="index 7" w:semiHidden="0" w:uiPriority="0" w:unhideWhenUsed="0"/>
+    <w:lsdException w:name="index 8" w:semiHidden="0" w:uiPriority="0" w:unhideWhenUsed="0"/>
+    <w:lsdException w:name="index 9" w:semiHidden="0" w:uiPriority="0" w:unhideWhenUsed="0"/>
+    <w:lsdException w:name="toc 1" w:semiHidden="0" w:uiPriority="0" w:unhideWhenUsed="0"/>
+    <w:lsdException w:name="toc 2" w:semiHidden="0" w:uiPriority="0" w:unhideWhenUsed="0"/>
+    <w:lsdException w:name="toc 3" w:semiHidden="0" w:uiPriority="0" w:unhideWhenUsed="0"/>
+    <w:lsdException w:name="toc 4" w:semiHidden="0" w:uiPriority="0" w:unhideWhenUsed="0"/>
+    <w:lsdException w:name="toc 5" w:semiHidden="0" w:uiPriority="0" w:unhideWhenUsed="0"/>
+    <w:lsdException w:name="toc 6" w:semiHidden="0" w:uiPriority="0" w:unhideWhenUsed="0"/>
+    <w:lsdException w:name="toc 7" w:semiHidden="0" w:uiPriority="0" w:unhideWhenUsed="0"/>
+    <w:lsdException w:name="toc 8" w:semiHidden="0" w:uiPriority="0" w:unhideWhenUsed="0"/>
+    <w:lsdException w:name="toc 9" w:semiHidden="0" w:uiPriority="0" w:unhideWhenUsed="0"/>
+    <w:lsdException w:name="Normal Indent" w:semiHidden="0" w:uiPriority="0" w:unhideWhenUsed="0"/>
+    <w:lsdException w:name="footnote text" w:semiHidden="0" w:uiPriority="0" w:unhideWhenUsed="0"/>
+    <w:lsdException w:name="annotation text" w:semiHidden="0" w:uiPriority="0" w:unhideWhenUsed="0"/>
+    <w:lsdException w:name="header" w:semiHidden="0" w:uiPriority="0" w:unhideWhenUsed="0"/>
+    <w:lsdException w:name="footer" w:semiHidden="0" w:uiPriority="0" w:unhideWhenUsed="0"/>
+    <w:lsdException w:name="index heading" w:semiHidden="0" w:uiPriority="0" w:unhideWhenUsed="0"/>
+    <w:lsdException w:name="caption" w:uiPriority="0" w:qFormat="1"/>
+    <w:lsdException w:name="table of figures" w:semiHidden="0" w:uiPriority="0" w:unhideWhenUsed="0"/>
+    <w:lsdException w:name="envelope address" w:semiHidden="0" w:uiPriority="0" w:unhideWhenUsed="0"/>
+    <w:lsdException w:name="envelope return" w:semiHidden="0" w:uiPriority="0" w:unhideWhenUsed="0"/>
+    <w:lsdException w:name="footnote reference" w:semiHidden="0" w:uiPriority="0" w:unhideWhenUsed="0"/>
+    <w:lsdException w:name="annotation reference" w:semiHidden="0" w:uiPriority="0" w:unhideWhenUsed="0"/>
+    <w:lsdException w:name="line number" w:semiHidden="0" w:uiPriority="0" w:unhideWhenUsed="0"/>
+    <w:lsdException w:name="page number" w:semiHidden="0" w:uiPriority="0" w:unhideWhenUsed="0"/>
+    <w:lsdException w:name="endnote reference" w:semiHidden="0" w:uiPriority="0" w:unhideWhenUsed="0"/>
+    <w:lsdException w:name="endnote text" w:semiHidden="0" w:uiPriority="0" w:unhideWhenUsed="0"/>
+    <w:lsdException w:name="table of authorities" w:semiHidden="0" w:uiPriority="0" w:unhideWhenUsed="0"/>
+    <w:lsdException w:name="macro" w:semiHidden="0" w:uiPriority="0" w:unhideWhenUsed="0"/>
+    <w:lsdException w:name="toa heading" w:semiHidden="0" w:uiPriority="0" w:unhideWhenUsed="0"/>
+    <w:lsdException w:name="List" w:semiHidden="0" w:uiPriority="0" w:unhideWhenUsed="0"/>
+    <w:lsdException w:name="List Bullet" w:semiHidden="0" w:uiPriority="0" w:unhideWhenUsed="0"/>
+    <w:lsdException w:name="List Number" w:semiHidden="0" w:uiPriority="0" w:unhideWhenUsed="0"/>
+    <w:lsdException w:name="List 2" w:semiHidden="0" w:uiPriority="0" w:unhideWhenUsed="0"/>
+    <w:lsdException w:name="List 3" w:semiHidden="0" w:uiPriority="0" w:unhideWhenUsed="0"/>
+    <w:lsdException w:name="List 4" w:semiHidden="0" w:uiPriority="0" w:unhideWhenUsed="0"/>
+    <w:lsdException w:name="List 5" w:semiHidden="0" w:uiPriority="0" w:unhideWhenUsed="0"/>
+    <w:lsdException w:name="List Bullet 2" w:semiHidden="0" w:uiPriority="0" w:unhideWhenUsed="0"/>
+    <w:lsdException w:name="List Bullet 3" w:semiHidden="0" w:uiPriority="0" w:unhideWhenUsed="0"/>
+    <w:lsdException w:name="List Bullet 4" w:semiHidden="0" w:uiPriority="0" w:unhideWhenUsed="0"/>
+    <w:lsdException w:name="List Bullet 5" w:semiHidden="0" w:uiPriority="0" w:unhideWhenUsed="0"/>
+    <w:lsdException w:name="List Number 2" w:semiHidden="0" w:uiPriority="0" w:unhideWhenUsed="0"/>
+    <w:lsdException w:name="List Number 3" w:semiHidden="0" w:uiPriority="0" w:unhideWhenUsed="0"/>
+    <w:lsdException w:name="List Number 4" w:semiHidden="0" w:uiPriority="0" w:unhideWhenUsed="0"/>
+    <w:lsdException w:name="List Number 5" w:semiHidden="0" w:uiPriority="0" w:unhideWhenUsed="0"/>
+    <w:lsdException w:name="Title" w:semiHidden="0" w:uiPriority="0" w:unhideWhenUsed="0" w:qFormat="1"/>
+    <w:lsdException w:name="Closing" w:semiHidden="0" w:uiPriority="0" w:unhideWhenUsed="0"/>
+    <w:lsdException w:name="Signature" w:semiHidden="0" w:uiPriority="0" w:unhideWhenUsed="0"/>
+    <w:lsdException w:name="Default Paragraph Font" w:uiPriority="0" w:unhideWhenUsed="0"/>
+    <w:lsdException w:name="Body Text" w:semiHidden="0" w:uiPriority="0" w:unhideWhenUsed="0"/>
+    <w:lsdException w:name="Body Text Indent" w:semiHidden="0" w:uiPriority="0" w:unhideWhenUsed="0"/>
+    <w:lsdException w:name="List Continue" w:semiHidden="0" w:uiPriority="0" w:unhideWhenUsed="0"/>
+    <w:lsdException w:name="List Continue 2" w:semiHidden="0" w:uiPriority="0" w:unhideWhenUsed="0"/>
+    <w:lsdException w:name="List Continue 3" w:semiHidden="0" w:uiPriority="0" w:unhideWhenUsed="0"/>
+    <w:lsdException w:name="List Continue 4" w:semiHidden="0" w:uiPriority="0" w:unhideWhenUsed="0"/>
+    <w:lsdException w:name="List Continue 5" w:semiHidden="0" w:uiPriority="0" w:unhideWhenUsed="0"/>
+    <w:lsdException w:name="Message Header" w:semiHidden="0" w:uiPriority="0" w:unhideWhenUsed="0"/>
+    <w:lsdException w:name="Subtitle" w:semiHidden="0" w:uiPriority="0" w:unhideWhenUsed="0" w:qFormat="1"/>
+    <w:lsdException w:name="Salutation" w:semiHidden="0" w:uiPriority="0" w:unhideWhenUsed="0"/>
+    <w:lsdException w:name="Date" w:semiHidden="0" w:uiPriority="0" w:unhideWhenUsed="0"/>
+    <w:lsdException w:name="Body Text First Indent" w:semiHidden="0" w:uiPriority="0" w:unhideWhenUsed="0"/>
+    <w:lsdException w:name="Body Text First Indent 2" w:semiHidden="0" w:uiPriority="0" w:unhideWhenUsed="0"/>
+    <w:lsdException w:name="Note Heading" w:semiHidden="0" w:uiPriority="0" w:unhideWhenUsed="0"/>
+    <w:lsdException w:name="Body Text 2" w:semiHidden="0" w:uiPriority="0" w:unhideWhenUsed="0"/>
+    <w:lsdException w:name="Body Text 3" w:semiHidden="0" w:uiPriority="0" w:unhideWhenUsed="0"/>
+    <w:lsdException w:name="Body Text Indent 2" w:semiHidden="0" w:uiPriority="0" w:unhideWhenUsed="0"/>
+    <w:lsdException w:name="Body Text Indent 3" w:semiHidden="0" w:uiPriority="0" w:unhideWhenUsed="0"/>
+    <w:lsdException w:name="Block Text" w:semiHidden="0" w:uiPriority="0" w:unhideWhenUsed="0"/>
+    <w:lsdException w:name="Hyperlink" w:semiHidden="0" w:uiPriority="0" w:unhideWhenUsed="0"/>
+    <w:lsdException w:name="FollowedHyperlink" w:semiHidden="0" w:uiPriority="0" w:unhideWhenUsed="0"/>
+    <w:lsdException w:name="Strong" w:semiHidden="0" w:uiPriority="0" w:unhideWhenUsed="0" w:qFormat="1"/>
+    <w:lsdException w:name="Emphasis" w:semiHidden="0" w:uiPriority="0" w:unhideWhenUsed="0" w:qFormat="1"/>
+    <w:lsdException w:name="Document Map" w:semiHidden="0" w:uiPriority="0" w:unhideWhenUsed="0"/>
+    <w:lsdException w:name="Plain Text" w:semiHidden="0" w:uiPriority="0" w:unhideWhenUsed="0"/>
+    <w:lsdException w:name="E-mail Signature" w:semiHidden="0" w:uiPriority="0" w:unhideWhenUsed="0"/>
+    <w:lsdException w:name="Normal (Web)" w:semiHidden="0" w:uiPriority="0" w:unhideWhenUsed="0"/>
+    <w:lsdException w:name="HTML Acronym" w:semiHidden="0" w:uiPriority="0" w:unhideWhenUsed="0"/>
+    <w:lsdException w:name="HTML Address" w:semiHidden="0" w:uiPriority="0" w:unhideWhenUsed="0"/>
+    <w:lsdException w:name="HTML Cite" w:semiHidden="0" w:uiPriority="0" w:unhideWhenUsed="0"/>
+    <w:lsdException w:name="HTML Code" w:semiHidden="0" w:uiPriority="0" w:unhideWhenUsed="0"/>
+    <w:lsdException w:name="HTML Definition" w:semiHidden="0" w:uiPriority="0" w:unhideWhenUsed="0"/>
+    <w:lsdException w:name="HTML Keyboard" w:semiHidden="0" w:uiPriority="0" w:unhideWhenUsed="0"/>
+    <w:lsdException w:name="HTML Preformatted" w:semiHidden="0" w:uiPriority="0" w:unhideWhenUsed="0"/>
+    <w:lsdException w:name="HTML Sample" w:semiHidden="0" w:uiPriority="0" w:unhideWhenUsed="0"/>
+    <w:lsdException w:name="HTML Typewriter" w:semiHidden="0" w:uiPriority="0" w:unhideWhenUsed="0"/>
+    <w:lsdException w:name="HTML Variable" w:semiHidden="0" w:uiPriority="0" w:unhideWhenUsed="0"/>
+    <w:lsdException w:name="Normal Table" w:uiPriority="0" w:unhideWhenUsed="0"/>
+    <w:lsdException w:name="annotation subject" w:semiHidden="0" w:uiPriority="0" w:unhideWhenUsed="0"/>
+    <w:lsdException w:name="Balloon Text" w:semiHidden="0" w:uiPriority="0" w:unhideWhenUsed="0"/>
+    <w:lsdException w:name="Subtle Emphasis" w:semiHidden="0" w:uiPriority="19" w:unhideWhenUsed="0" w:qFormat="1"/>
+    <w:lsdException w:name="Intense Emphasis" w:semiHidden="0" w:uiPriority="21" w:unhideWhenUsed="0" w:qFormat="1"/>
+    <w:lsdException w:name="Subtle Reference" w:semiHidden="0" w:uiPriority="31" w:unhideWhenUsed="0" w:qFormat="1"/>
+    <w:lsdException w:name="Intense Reference" w:semiHidden="0" w:uiPriority="32" w:unhideWhenUsed="0" w:qFormat="1"/>
+    <w:lsdException w:name="Book Title" w:semiHidden="0" w:uiPriority="33" w:unhideWhenUsed="0" w:qFormat="1"/>
+    <w:lsdException w:name="Bibliography" w:uiPriority="37"/>
+    <w:lsdException w:name="TOC Heading" w:uiPriority="39" w:qFormat="1"/>
   </w:latentStyles>
-  <w:style w:type="paragraph" w:default="1" w:styleId="1">
+  <w:style w:type="paragraph" w:default="1" w:styleId="Normal">
     <w:name w:val="Normal"/>
     <w:qFormat/>
-    <w:uiPriority w:val="0"/>
+    <w:rsid w:val="00A55B26"/>
     <w:pPr>
       <w:widowControl w:val="0"/>
       <w:jc w:val="both"/>
     </w:pPr>
     <w:rPr>
-      <w:rFonts w:ascii="Calibri" w:hAnsi="Calibri" w:eastAsia="SimSun" w:cs="Times New Roman"/>
       <w:kern w:val="2"/>
       <w:sz w:val="21"/>
       <w:szCs w:val="24"/>
-      <w:lang w:val="en-US" w:eastAsia="zh-CN" w:bidi="ar-SA"/>
+      <w:lang w:val="en-US" w:eastAsia="zh-CN"/>
     </w:rPr>
   </w:style>
-  <w:style w:type="character" w:default="1" w:styleId="2">
+  <w:style w:type="character" w:default="1" w:styleId="Policepardfaut">
     <w:name w:val="Default Paragraph Font"/>
+    <w:uiPriority w:val="1"/>
     <w:semiHidden/>
-    <w:uiPriority w:val="0"/>
+    <w:unhideWhenUsed/>
   </w:style>
-  <w:style w:type="table" w:default="1" w:styleId="3">
+  <w:style w:type="table" w:default="1" w:styleId="TableauNormal">
     <w:name w:val="Normal Table"/>
+    <w:uiPriority w:val="99"/>
     <w:semiHidden/>
-    <w:uiPriority w:val="0"/>
+    <w:unhideWhenUsed/>
+    <w:qFormat/>
     <w:tblPr>
-      <w:tblStyle w:val="3"/>
-      <w:tblLayout w:type="fixed"/>
+      <w:tblInd w:w="0" w:type="dxa"/>
       <w:tblCellMar>
         <w:top w:w="0" w:type="dxa"/>
         <w:left w:w="108" w:type="dxa"/>
@@ -174,6 +194,12 @@
         <w:right w:w="108" w:type="dxa"/>
       </w:tblCellMar>
     </w:tblPr>
+  </w:style>
+  <w:style w:type="numbering" w:default="1" w:styleId="Aucuneliste">
+    <w:name w:val="No List"/>
+    <w:uiPriority w:val="99"/>
+    <w:semiHidden/>
+    <w:unhideWhenUsed/>
   </w:style>
 </w:styles>
 </file>

</xml_diff>

<commit_message>
improved .gitattributes and .gitconfig
</commit_message>
<xml_diff>
--- a/doc/test.docx
+++ b/doc/test.docx
@@ -16,6 +16,26 @@
           <w:lang w:val="fr-FR"/>
         </w:rPr>
         <w:t>ceci est un test</w:t>
+      </w:r>
+    </w:p>
+    <w:p>
+      <w:pPr>
+        <w:rPr>
+          <w:lang w:val="fr-FR"/>
+        </w:rPr>
+      </w:pPr>
+    </w:p>
+    <w:p>
+      <w:pPr>
+        <w:rPr>
+          <w:lang w:val="fr-FR"/>
+        </w:rPr>
+      </w:pPr>
+      <w:r>
+        <w:rPr>
+          <w:lang w:val="fr-FR"/>
+        </w:rPr>
+        <w:t>cvbjk</w:t>
       </w:r>
     </w:p>
     <w:sectPr>

</xml_diff>